<commit_message>
1. Góp ý về phần thiết kế giao diện. 2. Bổ sung CODING STARDARD.doc
</commit_message>
<xml_diff>
--- a/5. Architecture and Design/User Interface/GopY.docx
+++ b/5. Architecture and Design/User Interface/GopY.docx
@@ -86,6 +86,152 @@
         </w:rPr>
         <w:t>Trong  giao diện câu đố, không cần phải có mục lục, không cần có cả phần trả lời.  Trong quá trình show lên câu hỏi và 4 đáp án để lựa chọn. Trước mỗi lựa chọn chỉ cần cho them một checkbox, cho phép người sử dụng chọn câu trả lời. Vì ở đây là phần câu hỏi nên cho theo tuần tự câu hỏi.</w:t>
       </w:r>
+    </w:p>
+    <w:p>
+      <w:pPr>
+        <w:pStyle w:val="ListParagraph"/>
+        <w:numPr>
+          <w:ilvl w:val="0"/>
+          <w:numId w:val="1"/>
+        </w:numPr>
+        <w:rPr>
+          <w:rFonts w:ascii="Times New Roman" w:hAnsi="Times New Roman" w:cs="Times New Roman"/>
+        </w:rPr>
+      </w:pPr>
+      <w:r>
+        <w:rPr>
+          <w:rFonts w:ascii="Times New Roman" w:hAnsi="Times New Roman" w:cs="Times New Roman"/>
+        </w:rPr>
+        <w:t>Ngày 07/05/2010 – Lê Văn Long</w:t>
+      </w:r>
+    </w:p>
+    <w:p>
+      <w:pPr>
+        <w:ind w:left="709" w:firstLine="11"/>
+        <w:rPr>
+          <w:rFonts w:ascii="Times New Roman" w:hAnsi="Times New Roman" w:cs="Times New Roman"/>
+        </w:rPr>
+      </w:pPr>
+      <w:r>
+        <w:rPr>
+          <w:rFonts w:ascii="Times New Roman" w:hAnsi="Times New Roman" w:cs="Times New Roman"/>
+        </w:rPr>
+        <w:t>Như đã nói với Sơn, hôm nay mình ghi lại những góp ý của mình về phần giao diện để các bạn nhóm giao diện xem xét lại</w:t>
+      </w:r>
+    </w:p>
+    <w:p>
+      <w:pPr>
+        <w:pStyle w:val="ListParagraph"/>
+        <w:numPr>
+          <w:ilvl w:val="0"/>
+          <w:numId w:val="2"/>
+        </w:numPr>
+        <w:rPr>
+          <w:rFonts w:ascii="Times New Roman" w:hAnsi="Times New Roman" w:cs="Times New Roman"/>
+        </w:rPr>
+      </w:pPr>
+      <w:r>
+        <w:rPr>
+          <w:rFonts w:ascii="Times New Roman" w:hAnsi="Times New Roman" w:cs="Times New Roman"/>
+        </w:rPr>
+        <w:t>Giao diện chọn tuần học và bài học nên để dạng tree view, dễ</w:t>
+      </w:r>
+      <w:r>
+        <w:rPr>
+          <w:rFonts w:ascii="Times New Roman" w:hAnsi="Times New Roman" w:cs="Times New Roman"/>
+        </w:rPr>
+        <w:t xml:space="preserve"> the</w:t>
+      </w:r>
+      <w:r>
+        <w:rPr>
+          <w:rFonts w:ascii="Times New Roman" w:hAnsi="Times New Roman" w:cs="Times New Roman"/>
+        </w:rPr>
+        <w:t>o dõi hơn.</w:t>
+      </w:r>
+    </w:p>
+    <w:p>
+      <w:pPr>
+        <w:pStyle w:val="ListParagraph"/>
+        <w:numPr>
+          <w:ilvl w:val="0"/>
+          <w:numId w:val="2"/>
+        </w:numPr>
+        <w:rPr>
+          <w:rFonts w:ascii="Times New Roman" w:hAnsi="Times New Roman" w:cs="Times New Roman"/>
+        </w:rPr>
+      </w:pPr>
+      <w:r>
+        <w:rPr>
+          <w:rFonts w:ascii="Times New Roman" w:hAnsi="Times New Roman" w:cs="Times New Roman"/>
+        </w:rPr>
+        <w:t>Giao diện chức năng học chính tả thì thấy mấy cái tab bự quá.</w:t>
+      </w:r>
+    </w:p>
+    <w:p>
+      <w:pPr>
+        <w:pStyle w:val="ListParagraph"/>
+        <w:numPr>
+          <w:ilvl w:val="0"/>
+          <w:numId w:val="2"/>
+        </w:numPr>
+        <w:rPr>
+          <w:rFonts w:ascii="Times New Roman" w:hAnsi="Times New Roman" w:cs="Times New Roman"/>
+        </w:rPr>
+      </w:pPr>
+      <w:r>
+        <w:rPr>
+          <w:rFonts w:ascii="Times New Roman" w:hAnsi="Times New Roman" w:cs="Times New Roman"/>
+        </w:rPr>
+        <w:t>Chưa có hình ảnh cho mấy giao diện chính tả và chọn bài (cái này thì thông cảm được, nhưng phải hoàn thành trong deadline tới).</w:t>
+      </w:r>
+    </w:p>
+    <w:p>
+      <w:pPr>
+        <w:pStyle w:val="ListParagraph"/>
+        <w:numPr>
+          <w:ilvl w:val="0"/>
+          <w:numId w:val="2"/>
+        </w:numPr>
+        <w:rPr>
+          <w:rFonts w:ascii="Times New Roman" w:hAnsi="Times New Roman" w:cs="Times New Roman"/>
+        </w:rPr>
+      </w:pPr>
+      <w:r>
+        <w:rPr>
+          <w:rFonts w:ascii="Times New Roman" w:hAnsi="Times New Roman" w:cs="Times New Roman"/>
+        </w:rPr>
+        <w:t>Đặt tên các control theo quy ước (trong file coding standard, nếu không sẽ rất khó cho nhóm code).</w:t>
+      </w:r>
+    </w:p>
+    <w:p>
+      <w:pPr>
+        <w:pStyle w:val="ListParagraph"/>
+        <w:numPr>
+          <w:ilvl w:val="0"/>
+          <w:numId w:val="2"/>
+        </w:numPr>
+        <w:rPr>
+          <w:rFonts w:ascii="Times New Roman" w:hAnsi="Times New Roman" w:cs="Times New Roman"/>
+        </w:rPr>
+      </w:pPr>
+      <w:r>
+        <w:rPr>
+          <w:rFonts w:ascii="Times New Roman" w:hAnsi="Times New Roman" w:cs="Times New Roman"/>
+        </w:rPr>
+        <w:t>Dùng solution trong thư mục source code, add form vào và chạy thử, không tạo solution riêng như thế này. Thư mục này chỉ là chứa file hình ảnh giao diện chụp lại thôi.</w:t>
+      </w:r>
+    </w:p>
+    <w:p>
+      <w:pPr>
+        <w:pStyle w:val="ListParagraph"/>
+        <w:numPr>
+          <w:ilvl w:val="0"/>
+          <w:numId w:val="1"/>
+        </w:numPr>
+        <w:rPr>
+          <w:rFonts w:ascii="Times New Roman" w:hAnsi="Times New Roman" w:cs="Times New Roman"/>
+        </w:rPr>
+      </w:pPr>
     </w:p>
     <w:sectPr>
       <w:pgSz w:w="12240" w:h="15840"/>
@@ -301,11 +447,127 @@
       </w:pPr>
     </w:lvl>
   </w:abstractNum>
+  <w:abstractNum w:abstractNumId="2">
+    <w:nsid w:val="75D70A83"/>
+    <w:multiLevelType w:val="hybridMultilevel"/>
+    <w:tmpl w:val="04CC7802"/>
+    <w:lvl w:ilvl="0" w:tplc="DF9E74D0">
+      <w:start w:val="1"/>
+      <w:numFmt w:val="bullet"/>
+      <w:lvlText w:val="-"/>
+      <w:lvlJc w:val="left"/>
+      <w:pPr>
+        <w:ind w:left="1440" w:hanging="360"/>
+      </w:pPr>
+      <w:rPr>
+        <w:rFonts w:ascii="Calibri" w:eastAsiaTheme="minorHAnsi" w:hAnsi="Calibri" w:cstheme="minorBidi" w:hint="default"/>
+      </w:rPr>
+    </w:lvl>
+    <w:lvl w:ilvl="1" w:tplc="04090003" w:tentative="1">
+      <w:start w:val="1"/>
+      <w:numFmt w:val="bullet"/>
+      <w:lvlText w:val="o"/>
+      <w:lvlJc w:val="left"/>
+      <w:pPr>
+        <w:ind w:left="2160" w:hanging="360"/>
+      </w:pPr>
+      <w:rPr>
+        <w:rFonts w:ascii="Courier New" w:hAnsi="Courier New" w:cs="Courier New" w:hint="default"/>
+      </w:rPr>
+    </w:lvl>
+    <w:lvl w:ilvl="2" w:tplc="04090005" w:tentative="1">
+      <w:start w:val="1"/>
+      <w:numFmt w:val="bullet"/>
+      <w:lvlText w:val=""/>
+      <w:lvlJc w:val="left"/>
+      <w:pPr>
+        <w:ind w:left="2880" w:hanging="360"/>
+      </w:pPr>
+      <w:rPr>
+        <w:rFonts w:ascii="Wingdings" w:hAnsi="Wingdings" w:hint="default"/>
+      </w:rPr>
+    </w:lvl>
+    <w:lvl w:ilvl="3" w:tplc="04090001" w:tentative="1">
+      <w:start w:val="1"/>
+      <w:numFmt w:val="bullet"/>
+      <w:lvlText w:val=""/>
+      <w:lvlJc w:val="left"/>
+      <w:pPr>
+        <w:ind w:left="3600" w:hanging="360"/>
+      </w:pPr>
+      <w:rPr>
+        <w:rFonts w:ascii="Symbol" w:hAnsi="Symbol" w:hint="default"/>
+      </w:rPr>
+    </w:lvl>
+    <w:lvl w:ilvl="4" w:tplc="04090003" w:tentative="1">
+      <w:start w:val="1"/>
+      <w:numFmt w:val="bullet"/>
+      <w:lvlText w:val="o"/>
+      <w:lvlJc w:val="left"/>
+      <w:pPr>
+        <w:ind w:left="4320" w:hanging="360"/>
+      </w:pPr>
+      <w:rPr>
+        <w:rFonts w:ascii="Courier New" w:hAnsi="Courier New" w:cs="Courier New" w:hint="default"/>
+      </w:rPr>
+    </w:lvl>
+    <w:lvl w:ilvl="5" w:tplc="04090005" w:tentative="1">
+      <w:start w:val="1"/>
+      <w:numFmt w:val="bullet"/>
+      <w:lvlText w:val=""/>
+      <w:lvlJc w:val="left"/>
+      <w:pPr>
+        <w:ind w:left="5040" w:hanging="360"/>
+      </w:pPr>
+      <w:rPr>
+        <w:rFonts w:ascii="Wingdings" w:hAnsi="Wingdings" w:hint="default"/>
+      </w:rPr>
+    </w:lvl>
+    <w:lvl w:ilvl="6" w:tplc="04090001" w:tentative="1">
+      <w:start w:val="1"/>
+      <w:numFmt w:val="bullet"/>
+      <w:lvlText w:val=""/>
+      <w:lvlJc w:val="left"/>
+      <w:pPr>
+        <w:ind w:left="5760" w:hanging="360"/>
+      </w:pPr>
+      <w:rPr>
+        <w:rFonts w:ascii="Symbol" w:hAnsi="Symbol" w:hint="default"/>
+      </w:rPr>
+    </w:lvl>
+    <w:lvl w:ilvl="7" w:tplc="04090003" w:tentative="1">
+      <w:start w:val="1"/>
+      <w:numFmt w:val="bullet"/>
+      <w:lvlText w:val="o"/>
+      <w:lvlJc w:val="left"/>
+      <w:pPr>
+        <w:ind w:left="6480" w:hanging="360"/>
+      </w:pPr>
+      <w:rPr>
+        <w:rFonts w:ascii="Courier New" w:hAnsi="Courier New" w:cs="Courier New" w:hint="default"/>
+      </w:rPr>
+    </w:lvl>
+    <w:lvl w:ilvl="8" w:tplc="04090005" w:tentative="1">
+      <w:start w:val="1"/>
+      <w:numFmt w:val="bullet"/>
+      <w:lvlText w:val=""/>
+      <w:lvlJc w:val="left"/>
+      <w:pPr>
+        <w:ind w:left="7200" w:hanging="360"/>
+      </w:pPr>
+      <w:rPr>
+        <w:rFonts w:ascii="Wingdings" w:hAnsi="Wingdings" w:hint="default"/>
+      </w:rPr>
+    </w:lvl>
+  </w:abstractNum>
   <w:num w:numId="1">
     <w:abstractNumId w:val="1"/>
   </w:num>
   <w:num w:numId="2">
     <w:abstractNumId w:val="0"/>
+  </w:num>
+  <w:num w:numId="3">
+    <w:abstractNumId w:val="2"/>
   </w:num>
 </w:numbering>
 </file>

</xml_diff>

<commit_message>
Góp ý giao diện.
</commit_message>
<xml_diff>
--- a/5. Architecture and Design/User Interface/GopY.docx
+++ b/5. Architecture and Design/User Interface/GopY.docx
@@ -66,89 +66,25 @@
         <w:rPr>
           <w:rFonts w:ascii="Times New Roman" w:hAnsi="Times New Roman" w:cs="Times New Roman"/>
         </w:rPr>
-        <w:t xml:space="preserve">Trong một số giao diện có quá nhiều </w:t>
-      </w:r>
-      <w:proofErr w:type="gramStart"/>
-      <w:r>
-        <w:rPr>
-          <w:rFonts w:ascii="Times New Roman" w:hAnsi="Times New Roman" w:cs="Times New Roman"/>
-        </w:rPr>
-        <w:t>button ,</w:t>
-      </w:r>
-      <w:proofErr w:type="gramEnd"/>
-      <w:r>
-        <w:rPr>
-          <w:rFonts w:ascii="Times New Roman" w:hAnsi="Times New Roman" w:cs="Times New Roman"/>
-        </w:rPr>
-        <w:t xml:space="preserve"> tạo cảm giác rất rối mắt. Trong mỗi giao dịên nên chỉ nên có khoảng 2</w:t>
-      </w:r>
-      <w:proofErr w:type="gramStart"/>
-      <w:r>
-        <w:rPr>
-          <w:rFonts w:ascii="Times New Roman" w:hAnsi="Times New Roman" w:cs="Times New Roman"/>
-        </w:rPr>
-        <w:t>,3</w:t>
-      </w:r>
-      <w:proofErr w:type="gramEnd"/>
-      <w:r>
-        <w:rPr>
-          <w:rFonts w:ascii="Times New Roman" w:hAnsi="Times New Roman" w:cs="Times New Roman"/>
-        </w:rPr>
-        <w:t xml:space="preserve"> button. Và các button không nên ghi bằng chữ, mà nên thay bằng những hình ảnh trực quan.</w:t>
-      </w:r>
-    </w:p>
-    <w:p>
-      <w:pPr>
-        <w:pStyle w:val="ListParagraph"/>
-        <w:numPr>
-          <w:ilvl w:val="0"/>
-          <w:numId w:val="2"/>
-        </w:numPr>
-        <w:rPr>
-          <w:rFonts w:ascii="Times New Roman" w:hAnsi="Times New Roman" w:cs="Times New Roman"/>
-        </w:rPr>
-      </w:pPr>
-      <w:proofErr w:type="gramStart"/>
-      <w:r>
-        <w:rPr>
-          <w:rFonts w:ascii="Times New Roman" w:hAnsi="Times New Roman" w:cs="Times New Roman"/>
-        </w:rPr>
-        <w:t>Trong  giao</w:t>
-      </w:r>
-      <w:proofErr w:type="gramEnd"/>
-      <w:r>
-        <w:rPr>
-          <w:rFonts w:ascii="Times New Roman" w:hAnsi="Times New Roman" w:cs="Times New Roman"/>
-        </w:rPr>
-        <w:t xml:space="preserve"> diện câu đố, không cần phải có mục lục, không cần có cả phần trả lời.  Trong quá trình show lên câu hỏi và 4 đáp </w:t>
-      </w:r>
-      <w:proofErr w:type="gramStart"/>
-      <w:r>
-        <w:rPr>
-          <w:rFonts w:ascii="Times New Roman" w:hAnsi="Times New Roman" w:cs="Times New Roman"/>
-        </w:rPr>
-        <w:t>án</w:t>
-      </w:r>
-      <w:proofErr w:type="gramEnd"/>
-      <w:r>
-        <w:rPr>
-          <w:rFonts w:ascii="Times New Roman" w:hAnsi="Times New Roman" w:cs="Times New Roman"/>
-        </w:rPr>
-        <w:t xml:space="preserve"> để lựa chọn. Trước mỗi lựa chọn chỉ cần cho them một checkbox, cho phép người sử dụng chọn câu trả lời. Vì ở đây là phần câu hỏi nên cho </w:t>
-      </w:r>
-      <w:proofErr w:type="gramStart"/>
-      <w:r>
-        <w:rPr>
-          <w:rFonts w:ascii="Times New Roman" w:hAnsi="Times New Roman" w:cs="Times New Roman"/>
-        </w:rPr>
-        <w:t>theo</w:t>
-      </w:r>
-      <w:proofErr w:type="gramEnd"/>
-      <w:r>
-        <w:rPr>
-          <w:rFonts w:ascii="Times New Roman" w:hAnsi="Times New Roman" w:cs="Times New Roman"/>
-        </w:rPr>
-        <w:t xml:space="preserve"> tuần tự câu hỏi.</w:t>
+        <w:t>Trong một số giao diện có quá nhiều button , tạo cảm giác rất rối mắt. Trong mỗi giao dịên nên chỉ nên có khoảng 2,3 button. Và các button không nên ghi bằng chữ, mà nên thay bằng những hình ảnh trực quan.</w:t>
+      </w:r>
+    </w:p>
+    <w:p>
+      <w:pPr>
+        <w:pStyle w:val="ListParagraph"/>
+        <w:numPr>
+          <w:ilvl w:val="0"/>
+          <w:numId w:val="2"/>
+        </w:numPr>
+        <w:rPr>
+          <w:rFonts w:ascii="Times New Roman" w:hAnsi="Times New Roman" w:cs="Times New Roman"/>
+        </w:rPr>
+      </w:pPr>
+      <w:r>
+        <w:rPr>
+          <w:rFonts w:ascii="Times New Roman" w:hAnsi="Times New Roman" w:cs="Times New Roman"/>
+        </w:rPr>
+        <w:t>Trong  giao diện câu đố, không cần phải có mục lục, không cần có cả phần trả lời.  Trong quá trình show lên câu hỏi và 4 đáp án để lựa chọn. Trước mỗi lựa chọn chỉ cần cho them một checkbox, cho phép người sử dụng chọn câu trả lời. Vì ở đây là phần câu hỏi nên cho theo tuần tự câu hỏi.</w:t>
       </w:r>
     </w:p>
     <w:p>
@@ -204,27 +140,13 @@
         <w:rPr>
           <w:rFonts w:ascii="Times New Roman" w:hAnsi="Times New Roman" w:cs="Times New Roman"/>
         </w:rPr>
-        <w:t xml:space="preserve"> </w:t>
-      </w:r>
-      <w:proofErr w:type="gramStart"/>
-      <w:r>
-        <w:rPr>
-          <w:rFonts w:ascii="Times New Roman" w:hAnsi="Times New Roman" w:cs="Times New Roman"/>
-        </w:rPr>
-        <w:t>the</w:t>
-      </w:r>
-      <w:r>
-        <w:rPr>
-          <w:rFonts w:ascii="Times New Roman" w:hAnsi="Times New Roman" w:cs="Times New Roman"/>
-        </w:rPr>
-        <w:t>o</w:t>
-      </w:r>
-      <w:proofErr w:type="gramEnd"/>
-      <w:r>
-        <w:rPr>
-          <w:rFonts w:ascii="Times New Roman" w:hAnsi="Times New Roman" w:cs="Times New Roman"/>
-        </w:rPr>
-        <w:t xml:space="preserve"> dõi hơn.</w:t>
+        <w:t xml:space="preserve"> the</w:t>
+      </w:r>
+      <w:r>
+        <w:rPr>
+          <w:rFonts w:ascii="Times New Roman" w:hAnsi="Times New Roman" w:cs="Times New Roman"/>
+        </w:rPr>
+        <w:t>o dõi hơn.</w:t>
       </w:r>
     </w:p>
     <w:p>
@@ -278,53 +200,278 @@
         <w:rPr>
           <w:rFonts w:ascii="Times New Roman" w:hAnsi="Times New Roman" w:cs="Times New Roman"/>
         </w:rPr>
-        <w:t xml:space="preserve">Đặt tên các control </w:t>
-      </w:r>
-      <w:proofErr w:type="gramStart"/>
-      <w:r>
-        <w:rPr>
-          <w:rFonts w:ascii="Times New Roman" w:hAnsi="Times New Roman" w:cs="Times New Roman"/>
-        </w:rPr>
-        <w:t>theo</w:t>
-      </w:r>
-      <w:proofErr w:type="gramEnd"/>
-      <w:r>
-        <w:rPr>
-          <w:rFonts w:ascii="Times New Roman" w:hAnsi="Times New Roman" w:cs="Times New Roman"/>
-        </w:rPr>
-        <w:t xml:space="preserve"> quy ước (trong file coding standard, nếu không sẽ rất khó cho nhóm code).</w:t>
-      </w:r>
-    </w:p>
-    <w:p>
-      <w:pPr>
-        <w:pStyle w:val="ListParagraph"/>
-        <w:numPr>
-          <w:ilvl w:val="0"/>
-          <w:numId w:val="2"/>
-        </w:numPr>
-        <w:rPr>
-          <w:rFonts w:ascii="Times New Roman" w:hAnsi="Times New Roman" w:cs="Times New Roman"/>
-        </w:rPr>
-      </w:pPr>
-      <w:r>
-        <w:rPr>
-          <w:rFonts w:ascii="Times New Roman" w:hAnsi="Times New Roman" w:cs="Times New Roman"/>
-        </w:rPr>
-        <w:t xml:space="preserve">Dùng solution trong </w:t>
-      </w:r>
-      <w:proofErr w:type="gramStart"/>
-      <w:r>
-        <w:rPr>
-          <w:rFonts w:ascii="Times New Roman" w:hAnsi="Times New Roman" w:cs="Times New Roman"/>
-        </w:rPr>
-        <w:t>thư</w:t>
-      </w:r>
-      <w:proofErr w:type="gramEnd"/>
-      <w:r>
-        <w:rPr>
-          <w:rFonts w:ascii="Times New Roman" w:hAnsi="Times New Roman" w:cs="Times New Roman"/>
-        </w:rPr>
-        <w:t xml:space="preserve"> mục source code, add form vào và chạy thử, không tạo solution riêng như thế này. Thư mục này chỉ là chứa file hình ảnh giao diện chụp lại thôi.</w:t>
+        <w:t>Đặt tên các control theo quy ước (trong file coding standard, nếu không sẽ rất khó cho nhóm code).</w:t>
+      </w:r>
+    </w:p>
+    <w:p>
+      <w:pPr>
+        <w:pStyle w:val="ListParagraph"/>
+        <w:numPr>
+          <w:ilvl w:val="0"/>
+          <w:numId w:val="2"/>
+        </w:numPr>
+        <w:rPr>
+          <w:rFonts w:ascii="Times New Roman" w:hAnsi="Times New Roman" w:cs="Times New Roman"/>
+        </w:rPr>
+      </w:pPr>
+      <w:r>
+        <w:rPr>
+          <w:rFonts w:ascii="Times New Roman" w:hAnsi="Times New Roman" w:cs="Times New Roman"/>
+        </w:rPr>
+        <w:t>Dùng solution trong thư mục source code, add form vào và chạy thử, không tạo solution riêng như thế này. Thư mục này chỉ là chứa file hình ảnh giao diện chụp lại thôi.</w:t>
+      </w:r>
+    </w:p>
+    <w:p>
+      <w:pPr>
+        <w:pStyle w:val="ListParagraph"/>
+        <w:numPr>
+          <w:ilvl w:val="0"/>
+          <w:numId w:val="1"/>
+        </w:numPr>
+        <w:rPr>
+          <w:rFonts w:ascii="Times New Roman" w:hAnsi="Times New Roman" w:cs="Times New Roman"/>
+        </w:rPr>
+      </w:pPr>
+      <w:r>
+        <w:rPr>
+          <w:rFonts w:ascii="Times New Roman" w:hAnsi="Times New Roman" w:cs="Times New Roman"/>
+        </w:rPr>
+        <w:t>Ngày 14/05/2010 – Lê Văn Long</w:t>
+      </w:r>
+    </w:p>
+    <w:p>
+      <w:pPr>
+        <w:pStyle w:val="ListParagraph"/>
+        <w:numPr>
+          <w:ilvl w:val="0"/>
+          <w:numId w:val="2"/>
+        </w:numPr>
+        <w:rPr>
+          <w:rFonts w:ascii="Times New Roman" w:hAnsi="Times New Roman" w:cs="Times New Roman"/>
+        </w:rPr>
+      </w:pPr>
+      <w:r>
+        <w:rPr>
+          <w:rFonts w:ascii="Times New Roman" w:hAnsi="Times New Roman" w:cs="Times New Roman"/>
+        </w:rPr>
+        <w:t>Giao diện không thống nhất. Ví dụ chữ tiếng Việt viết theo một kiểu, chữ giải trí viết theo một kiểu, các button để cho người dùng OK cũng không giống nhau.</w:t>
+      </w:r>
+      <w:r>
+        <w:rPr>
+          <w:rFonts w:ascii="Times New Roman" w:hAnsi="Times New Roman" w:cs="Times New Roman"/>
+        </w:rPr>
+        <w:t xml:space="preserve"> Nhóm GD cần xem lại chỗ này. Mặc dù hình con gà đó là đẹp nhưng người dùng nhìn vô không hiểu. Thêm nữa là vào các form sau các bạn không dùng hình con gà đó nữa. Long đề nghị, theo ý kiến cá nhân, là nên dùng dấu check, có thể kiếm cái dấu check đẹp hơn và chỉ dùng một hình duy nhất thống nhất cho tất cả các form.</w:t>
+      </w:r>
+    </w:p>
+    <w:p>
+      <w:pPr>
+        <w:pStyle w:val="ListParagraph"/>
+        <w:numPr>
+          <w:ilvl w:val="0"/>
+          <w:numId w:val="2"/>
+        </w:numPr>
+        <w:rPr>
+          <w:rFonts w:ascii="Times New Roman" w:hAnsi="Times New Roman" w:cs="Times New Roman"/>
+        </w:rPr>
+      </w:pPr>
+      <w:r>
+        <w:rPr>
+          <w:rFonts w:ascii="Times New Roman" w:hAnsi="Times New Roman" w:cs="Times New Roman"/>
+        </w:rPr>
+        <w:t>Cái logo con cá ở main form nên che đi.</w:t>
+      </w:r>
+    </w:p>
+    <w:p>
+      <w:pPr>
+        <w:pStyle w:val="ListParagraph"/>
+        <w:numPr>
+          <w:ilvl w:val="0"/>
+          <w:numId w:val="2"/>
+        </w:numPr>
+        <w:rPr>
+          <w:rFonts w:ascii="Times New Roman" w:hAnsi="Times New Roman" w:cs="Times New Roman"/>
+        </w:rPr>
+      </w:pPr>
+      <w:r>
+        <w:rPr>
+          <w:rFonts w:ascii="Times New Roman" w:hAnsi="Times New Roman" w:cs="Times New Roman"/>
+        </w:rPr>
+        <w:t>Nên có chữ gợi ý cho các form.</w:t>
+      </w:r>
+    </w:p>
+    <w:p>
+      <w:pPr>
+        <w:pStyle w:val="ListParagraph"/>
+        <w:numPr>
+          <w:ilvl w:val="0"/>
+          <w:numId w:val="2"/>
+        </w:numPr>
+        <w:rPr>
+          <w:rFonts w:ascii="Times New Roman" w:hAnsi="Times New Roman" w:cs="Times New Roman"/>
+        </w:rPr>
+      </w:pPr>
+      <w:r>
+        <w:rPr>
+          <w:rFonts w:ascii="Times New Roman" w:hAnsi="Times New Roman" w:cs="Times New Roman"/>
+        </w:rPr>
+        <w:t>Nên đổi chữ Tiếng Việt thành chữ Học tập.</w:t>
+      </w:r>
+    </w:p>
+    <w:p>
+      <w:pPr>
+        <w:pStyle w:val="ListParagraph"/>
+        <w:numPr>
+          <w:ilvl w:val="0"/>
+          <w:numId w:val="2"/>
+        </w:numPr>
+        <w:rPr>
+          <w:rFonts w:ascii="Times New Roman" w:hAnsi="Times New Roman" w:cs="Times New Roman"/>
+        </w:rPr>
+      </w:pPr>
+      <w:r>
+        <w:rPr>
+          <w:rFonts w:ascii="Times New Roman" w:hAnsi="Times New Roman" w:cs="Times New Roman"/>
+        </w:rPr>
+        <w:t>Form bị giật khi nhấn vào chữ Tiếng Việt.</w:t>
+      </w:r>
+    </w:p>
+    <w:p>
+      <w:pPr>
+        <w:pStyle w:val="ListParagraph"/>
+        <w:numPr>
+          <w:ilvl w:val="0"/>
+          <w:numId w:val="2"/>
+        </w:numPr>
+        <w:rPr>
+          <w:rFonts w:ascii="Times New Roman" w:hAnsi="Times New Roman" w:cs="Times New Roman"/>
+        </w:rPr>
+      </w:pPr>
+      <w:r>
+        <w:rPr>
+          <w:rFonts w:ascii="Times New Roman" w:hAnsi="Times New Roman" w:cs="Times New Roman"/>
+        </w:rPr>
+        <w:t>Trong màn hình chính tả, sau khi người dùng đã chọn chức năng chính tả không cần cái mặt cười để người dùng nhấn nữa mà sẽ hiện thẳng nội dung lên luôn. Tức là không cần  picture chỗ này, cái lable thì cứ để visible = false.</w:t>
+      </w:r>
+    </w:p>
+    <w:p>
+      <w:pPr>
+        <w:pStyle w:val="ListParagraph"/>
+        <w:numPr>
+          <w:ilvl w:val="0"/>
+          <w:numId w:val="2"/>
+        </w:numPr>
+        <w:rPr>
+          <w:rFonts w:ascii="Times New Roman" w:hAnsi="Times New Roman" w:cs="Times New Roman"/>
+        </w:rPr>
+      </w:pPr>
+      <w:r>
+        <w:rPr>
+          <w:rFonts w:ascii="Times New Roman" w:hAnsi="Times New Roman" w:cs="Times New Roman"/>
+        </w:rPr>
+        <w:t>Khi vào màn hình chính tả, người dùng khó mà biết làm sao để chọn chức năng chính tả. Như vậy chỗ này cần một hướng dẫn là chọn trên thanh điều hướng trên. Hoặc có thể lúc đầu cho thanh điều hướng này ở giữa màn hình.  Sau khi người dùng chọn chức năng nó sẽ chạy lên trên và nội dung sẽ hiện ra.</w:t>
+      </w:r>
+    </w:p>
+    <w:p>
+      <w:pPr>
+        <w:pStyle w:val="ListParagraph"/>
+        <w:numPr>
+          <w:ilvl w:val="0"/>
+          <w:numId w:val="2"/>
+        </w:numPr>
+        <w:rPr>
+          <w:rFonts w:ascii="Times New Roman" w:hAnsi="Times New Roman" w:cs="Times New Roman"/>
+        </w:rPr>
+      </w:pPr>
+      <w:r>
+        <w:rPr>
+          <w:rFonts w:ascii="Times New Roman" w:hAnsi="Times New Roman" w:cs="Times New Roman"/>
+        </w:rPr>
+        <w:t>Tốc độ load form Chính tả rất chậm, không biết là do lý do gì. Có thể là do hình ảnh nặng quá. Các bạn xem lại.</w:t>
+      </w:r>
+    </w:p>
+    <w:p>
+      <w:pPr>
+        <w:pStyle w:val="ListParagraph"/>
+        <w:numPr>
+          <w:ilvl w:val="0"/>
+          <w:numId w:val="2"/>
+        </w:numPr>
+        <w:rPr>
+          <w:rFonts w:ascii="Times New Roman" w:hAnsi="Times New Roman" w:cs="Times New Roman"/>
+        </w:rPr>
+      </w:pPr>
+      <w:r>
+        <w:rPr>
+          <w:rFonts w:ascii="Times New Roman" w:hAnsi="Times New Roman" w:cs="Times New Roman"/>
+        </w:rPr>
+        <w:t>Khung bài làm trong form chính tả bị mấy cái lá che. Long sẽ chỉnh cái này.</w:t>
+      </w:r>
+    </w:p>
+    <w:p>
+      <w:pPr>
+        <w:pStyle w:val="ListParagraph"/>
+        <w:numPr>
+          <w:ilvl w:val="0"/>
+          <w:numId w:val="2"/>
+        </w:numPr>
+        <w:rPr>
+          <w:rFonts w:ascii="Times New Roman" w:hAnsi="Times New Roman" w:cs="Times New Roman"/>
+        </w:rPr>
+      </w:pPr>
+      <w:r>
+        <w:rPr>
+          <w:rFonts w:ascii="Times New Roman" w:hAnsi="Times New Roman" w:cs="Times New Roman"/>
+        </w:rPr>
+        <w:lastRenderedPageBreak/>
+        <w:t>Cái TreeView của DotNetBar có bản quyền. Long đã thay thế nó.</w:t>
+      </w:r>
+    </w:p>
+    <w:p>
+      <w:pPr>
+        <w:pStyle w:val="ListParagraph"/>
+        <w:numPr>
+          <w:ilvl w:val="0"/>
+          <w:numId w:val="2"/>
+        </w:numPr>
+        <w:rPr>
+          <w:rFonts w:ascii="Times New Roman" w:hAnsi="Times New Roman" w:cs="Times New Roman"/>
+        </w:rPr>
+      </w:pPr>
+      <w:r>
+        <w:rPr>
+          <w:rFonts w:ascii="Times New Roman" w:hAnsi="Times New Roman" w:cs="Times New Roman"/>
+        </w:rPr>
+        <w:t>Long đã chỉnh sửa mộ</w:t>
+      </w:r>
+      <w:r>
+        <w:rPr>
+          <w:rFonts w:ascii="Times New Roman" w:hAnsi="Times New Roman" w:cs="Times New Roman"/>
+        </w:rPr>
+        <w:t xml:space="preserve">t vài </w:t>
+      </w:r>
+      <w:r>
+        <w:rPr>
+          <w:rFonts w:ascii="Times New Roman" w:hAnsi="Times New Roman" w:cs="Times New Roman"/>
+        </w:rPr>
+        <w:t xml:space="preserve">góp ý </w:t>
+      </w:r>
+      <w:r>
+        <w:rPr>
+          <w:rFonts w:ascii="Times New Roman" w:hAnsi="Times New Roman" w:cs="Times New Roman"/>
+        </w:rPr>
+        <w:t xml:space="preserve">trong số những góp ý </w:t>
+      </w:r>
+      <w:r>
+        <w:rPr>
+          <w:rFonts w:ascii="Times New Roman" w:hAnsi="Times New Roman" w:cs="Times New Roman"/>
+        </w:rPr>
+        <w:t>trên. Nhóm</w:t>
+      </w:r>
+      <w:r>
+        <w:rPr>
+          <w:rFonts w:ascii="Times New Roman" w:hAnsi="Times New Roman" w:cs="Times New Roman"/>
+        </w:rPr>
+        <w:t xml:space="preserve"> GD update phiên bản mới nhất về xem nha. Những cái nào chưa sửa, các bạn chỉnh sửa lại giùm. Have fun! :D</w:t>
       </w:r>
     </w:p>
     <w:p>
@@ -415,21 +562,7 @@
         <w:rPr>
           <w:rFonts w:ascii="Times New Roman" w:hAnsi="Times New Roman" w:cs="Times New Roman"/>
         </w:rPr>
-        <w:t xml:space="preserve">Nhóm Code góp ý kiến gấp gấp nhanh nhanh để còn sửa chữa giao diện tùy </w:t>
-      </w:r>
-      <w:proofErr w:type="gramStart"/>
-      <w:r>
-        <w:rPr>
-          <w:rFonts w:ascii="Times New Roman" w:hAnsi="Times New Roman" w:cs="Times New Roman"/>
-        </w:rPr>
-        <w:t>theo</w:t>
-      </w:r>
-      <w:proofErr w:type="gramEnd"/>
-      <w:r>
-        <w:rPr>
-          <w:rFonts w:ascii="Times New Roman" w:hAnsi="Times New Roman" w:cs="Times New Roman"/>
-        </w:rPr>
-        <w:t xml:space="preserve"> tình hình khả năng Code của nhóm bạn.</w:t>
+        <w:t>Nhóm Code góp ý kiến gấp gấp nhanh nhanh để còn sửa chữa giao diện tùy theo tình hình khả năng Code của nhóm bạn.</w:t>
       </w:r>
     </w:p>
     <w:p>
@@ -444,72 +577,40 @@
           <w:rFonts w:ascii="Times New Roman" w:hAnsi="Times New Roman" w:cs="Times New Roman"/>
           <w:color w:val="FF0000"/>
         </w:rPr>
-        <w:t xml:space="preserve">+ Đặt tên các control </w:t>
-      </w:r>
-      <w:proofErr w:type="gramStart"/>
-      <w:r>
+        <w:t>+ Đặt tên các control theo quy ước (trong file coding standard, nếu không sẽ rất khó cho nhóm code).</w:t>
+      </w:r>
+    </w:p>
+    <w:p>
+      <w:pPr>
+        <w:pStyle w:val="ListParagraph"/>
+        <w:numPr>
+          <w:ilvl w:val="0"/>
+          <w:numId w:val="2"/>
+        </w:numPr>
+        <w:rPr>
+          <w:rFonts w:ascii="Times New Roman" w:hAnsi="Times New Roman" w:cs="Times New Roman"/>
+        </w:rPr>
+      </w:pPr>
+      <w:r>
+        <w:rPr>
+          <w:rFonts w:ascii="Times New Roman" w:hAnsi="Times New Roman" w:cs="Times New Roman"/>
+        </w:rPr>
+        <w:t>Về việc đặt tên các Control thì dành riêng cho nhóm Code. Bọn mình sẽ có làm chi tiết file hướng dẫn để các bạn dễ xử lý.</w:t>
+      </w:r>
+    </w:p>
+    <w:p>
+      <w:pPr>
         <w:rPr>
           <w:rFonts w:ascii="Times New Roman" w:hAnsi="Times New Roman" w:cs="Times New Roman"/>
           <w:color w:val="FF0000"/>
         </w:rPr>
-        <w:t>theo</w:t>
-      </w:r>
-      <w:proofErr w:type="gramEnd"/>
+      </w:pPr>
       <w:r>
         <w:rPr>
           <w:rFonts w:ascii="Times New Roman" w:hAnsi="Times New Roman" w:cs="Times New Roman"/>
           <w:color w:val="FF0000"/>
         </w:rPr>
-        <w:t xml:space="preserve"> quy ước (trong file coding standard, nếu không sẽ rất khó cho nhóm code).</w:t>
-      </w:r>
-    </w:p>
-    <w:p>
-      <w:pPr>
-        <w:pStyle w:val="ListParagraph"/>
-        <w:numPr>
-          <w:ilvl w:val="0"/>
-          <w:numId w:val="2"/>
-        </w:numPr>
-        <w:rPr>
-          <w:rFonts w:ascii="Times New Roman" w:hAnsi="Times New Roman" w:cs="Times New Roman"/>
-        </w:rPr>
-      </w:pPr>
-      <w:r>
-        <w:rPr>
-          <w:rFonts w:ascii="Times New Roman" w:hAnsi="Times New Roman" w:cs="Times New Roman"/>
-        </w:rPr>
-        <w:t>Về việc đặt tên các Control thì dành riêng cho nhóm Code. Bọn mình sẽ có làm chi tiết file hướng dẫn để các bạn dễ xử lý.</w:t>
-      </w:r>
-    </w:p>
-    <w:p>
-      <w:pPr>
-        <w:rPr>
-          <w:rFonts w:ascii="Times New Roman" w:hAnsi="Times New Roman" w:cs="Times New Roman"/>
-          <w:color w:val="FF0000"/>
-        </w:rPr>
-      </w:pPr>
-      <w:r>
-        <w:rPr>
-          <w:rFonts w:ascii="Times New Roman" w:hAnsi="Times New Roman" w:cs="Times New Roman"/>
-          <w:color w:val="FF0000"/>
-        </w:rPr>
-        <w:t xml:space="preserve">+ Dùng solution trong </w:t>
-      </w:r>
-      <w:proofErr w:type="gramStart"/>
-      <w:r>
-        <w:rPr>
-          <w:rFonts w:ascii="Times New Roman" w:hAnsi="Times New Roman" w:cs="Times New Roman"/>
-          <w:color w:val="FF0000"/>
-        </w:rPr>
-        <w:t>thư</w:t>
-      </w:r>
-      <w:proofErr w:type="gramEnd"/>
-      <w:r>
-        <w:rPr>
-          <w:rFonts w:ascii="Times New Roman" w:hAnsi="Times New Roman" w:cs="Times New Roman"/>
-          <w:color w:val="FF0000"/>
-        </w:rPr>
-        <w:t xml:space="preserve"> mục source code, add form vào và chạy thử, không tạo solution riêng như thế này. Thư mục này chỉ là chứa file hình ảnh giao diện chụp lại thôi.</w:t>
+        <w:t>+ Dùng solution trong thư mục source code, add form vào và chạy thử, không tạo solution riêng như thế này. Thư mục này chỉ là chứa file hình ảnh giao diện chụp lại thôi.</w:t>
       </w:r>
     </w:p>
     <w:p>

</xml_diff>

<commit_message>
Thêm góp ý giao diện Chỉnh sửa một số chức năng của chính tả.
</commit_message>
<xml_diff>
--- a/5. Architecture and Design/User Interface/GopY.docx
+++ b/5. Architecture and Design/User Interface/GopY.docx
@@ -472,6 +472,114 @@
           <w:rFonts w:ascii="Times New Roman" w:hAnsi="Times New Roman" w:cs="Times New Roman"/>
         </w:rPr>
         <w:t xml:space="preserve"> GD update phiên bản mới nhất về xem nha. Những cái nào chưa sửa, các bạn chỉnh sửa lại giùm. Have fun! :D</w:t>
+      </w:r>
+    </w:p>
+    <w:p>
+      <w:pPr>
+        <w:pStyle w:val="ListParagraph"/>
+        <w:numPr>
+          <w:ilvl w:val="0"/>
+          <w:numId w:val="1"/>
+        </w:numPr>
+        <w:rPr>
+          <w:rFonts w:ascii="Times New Roman" w:hAnsi="Times New Roman" w:cs="Times New Roman"/>
+        </w:rPr>
+      </w:pPr>
+      <w:r>
+        <w:rPr>
+          <w:rFonts w:ascii="Times New Roman" w:hAnsi="Times New Roman" w:cs="Times New Roman"/>
+        </w:rPr>
+        <w:t>Ngày 16/05 – Lê Văn Long</w:t>
+      </w:r>
+    </w:p>
+    <w:p>
+      <w:pPr>
+        <w:pStyle w:val="ListParagraph"/>
+        <w:numPr>
+          <w:ilvl w:val="0"/>
+          <w:numId w:val="2"/>
+        </w:numPr>
+        <w:rPr>
+          <w:rFonts w:ascii="Times New Roman" w:hAnsi="Times New Roman" w:cs="Times New Roman"/>
+        </w:rPr>
+      </w:pPr>
+      <w:r>
+        <w:rPr>
+          <w:rFonts w:ascii="Times New Roman" w:hAnsi="Times New Roman" w:cs="Times New Roman"/>
+        </w:rPr>
+        <w:t>Chức năng nghe và viết (chính tả)</w:t>
+      </w:r>
+    </w:p>
+    <w:p>
+      <w:pPr>
+        <w:pStyle w:val="ListParagraph"/>
+        <w:numPr>
+          <w:ilvl w:val="1"/>
+          <w:numId w:val="2"/>
+        </w:numPr>
+        <w:rPr>
+          <w:rFonts w:ascii="Times New Roman" w:hAnsi="Times New Roman" w:cs="Times New Roman"/>
+        </w:rPr>
+      </w:pPr>
+      <w:r>
+        <w:rPr>
+          <w:rFonts w:ascii="Times New Roman" w:hAnsi="Times New Roman" w:cs="Times New Roman"/>
+        </w:rPr>
+        <w:t xml:space="preserve">Cái music player nếu được có thể kiếm 1 cá khác đẹp hơn. </w:t>
+      </w:r>
+    </w:p>
+    <w:p>
+      <w:pPr>
+        <w:pStyle w:val="ListParagraph"/>
+        <w:numPr>
+          <w:ilvl w:val="1"/>
+          <w:numId w:val="2"/>
+        </w:numPr>
+        <w:rPr>
+          <w:rFonts w:ascii="Times New Roman" w:hAnsi="Times New Roman" w:cs="Times New Roman"/>
+        </w:rPr>
+      </w:pPr>
+      <w:r>
+        <w:rPr>
+          <w:rFonts w:ascii="Times New Roman" w:hAnsi="Times New Roman" w:cs="Times New Roman"/>
+        </w:rPr>
+        <w:t>Sẽ không có cửa sổ soạn thảo, học sinh phải viết tay bài này.</w:t>
+      </w:r>
+    </w:p>
+    <w:p>
+      <w:pPr>
+        <w:pStyle w:val="ListParagraph"/>
+        <w:numPr>
+          <w:ilvl w:val="1"/>
+          <w:numId w:val="2"/>
+        </w:numPr>
+        <w:rPr>
+          <w:rFonts w:ascii="Times New Roman" w:hAnsi="Times New Roman" w:cs="Times New Roman"/>
+        </w:rPr>
+      </w:pPr>
+      <w:r>
+        <w:rPr>
+          <w:rFonts w:ascii="Times New Roman" w:hAnsi="Times New Roman" w:cs="Times New Roman"/>
+        </w:rPr>
+        <w:t>Ban đầu chỉ có cái music player và dòng thông báo “Em hãy sử dụng tập và bút để viết bài viết này nha” – hay đại loại như vậy.</w:t>
+      </w:r>
+    </w:p>
+    <w:p>
+      <w:pPr>
+        <w:pStyle w:val="ListParagraph"/>
+        <w:numPr>
+          <w:ilvl w:val="1"/>
+          <w:numId w:val="2"/>
+        </w:numPr>
+        <w:rPr>
+          <w:rFonts w:ascii="Times New Roman" w:hAnsi="Times New Roman" w:cs="Times New Roman"/>
+        </w:rPr>
+      </w:pPr>
+      <w:r>
+        <w:rPr>
+          <w:rFonts w:ascii="Times New Roman" w:hAnsi="Times New Roman" w:cs="Times New Roman"/>
+        </w:rPr>
+        <w:t>Có một button cho xem đáp án. Khi click vào sẽ hiện ra 1 cái panel, hoặc text box chứa nội dung của bài tập viết đó.</w:t>
       </w:r>
     </w:p>
     <w:p>
@@ -763,7 +871,7 @@
         <w:rFonts w:ascii="Calibri" w:eastAsiaTheme="minorHAnsi" w:hAnsi="Calibri" w:cstheme="minorBidi" w:hint="default"/>
       </w:rPr>
     </w:lvl>
-    <w:lvl w:ilvl="1" w:tplc="04090003" w:tentative="1">
+    <w:lvl w:ilvl="1" w:tplc="04090003">
       <w:start w:val="1"/>
       <w:numFmt w:val="bullet"/>
       <w:lvlText w:val="o"/>

</xml_diff>

<commit_message>
Thêm một vài góp ý giao diện
</commit_message>
<xml_diff>
--- a/5. Architecture and Design/User Interface/GopY.docx
+++ b/5. Architecture and Design/User Interface/GopY.docx
@@ -580,6 +580,42 @@
           <w:rFonts w:ascii="Times New Roman" w:hAnsi="Times New Roman" w:cs="Times New Roman"/>
         </w:rPr>
         <w:t>Có một button cho xem đáp án. Khi click vào sẽ hiện ra 1 cái panel, hoặc text box chứa nội dung của bài tập viết đó.</w:t>
+      </w:r>
+    </w:p>
+    <w:p>
+      <w:pPr>
+        <w:pStyle w:val="ListParagraph"/>
+        <w:numPr>
+          <w:ilvl w:val="0"/>
+          <w:numId w:val="2"/>
+        </w:numPr>
+        <w:rPr>
+          <w:rFonts w:ascii="Times New Roman" w:hAnsi="Times New Roman" w:cs="Times New Roman"/>
+        </w:rPr>
+      </w:pPr>
+      <w:r>
+        <w:rPr>
+          <w:rFonts w:ascii="Times New Roman" w:hAnsi="Times New Roman" w:cs="Times New Roman"/>
+        </w:rPr>
+        <w:t>Khi bắt đầu vào form chính tả, Long nghĩ không cần cái pic bắt đầu. Như thế không tiện dụng cho lắm. Thay vì vậy, mình load lên màn hình bài học luôn. Như vậy mới giống đặc tả.</w:t>
+      </w:r>
+    </w:p>
+    <w:p>
+      <w:pPr>
+        <w:pStyle w:val="ListParagraph"/>
+        <w:numPr>
+          <w:ilvl w:val="0"/>
+          <w:numId w:val="2"/>
+        </w:numPr>
+        <w:rPr>
+          <w:rFonts w:ascii="Times New Roman" w:hAnsi="Times New Roman" w:cs="Times New Roman"/>
+        </w:rPr>
+      </w:pPr>
+      <w:r>
+        <w:rPr>
+          <w:rFonts w:ascii="Times New Roman" w:hAnsi="Times New Roman" w:cs="Times New Roman"/>
+        </w:rPr>
+        <w:t>Khi chọn vào Học tập (ở main form), trên cái pnl sẽ hiện ra 5 chữ: Tập đọc, Chính tả, Luyện từ và câu, Kể chuyện, Tập làm văn, được nằm lộn xộn thay vì chữ Tiếng Việt. Long nghĩ như vậy sẽ hay hơn.</w:t>
       </w:r>
     </w:p>
     <w:p>

</xml_diff>